<commit_message>
Added an additional forgotten file that is necessary for processing.  Updated instruction document accordingly.
</commit_message>
<xml_diff>
--- a/TBI_Paper_Script_Instructions_WhatWeDid.docx
+++ b/TBI_Paper_Script_Instructions_WhatWeDid.docx
@@ -757,12 +757,7 @@
       </w:r>
       <w:proofErr w:type="spellStart"/>
       <w:r>
-        <w:t>sigpo</w:t>
-      </w:r>
-      <w:bookmarkStart w:id="0" w:name="_GoBack"/>
-      <w:bookmarkEnd w:id="0"/>
-      <w:r>
-        <w:t>pulation</w:t>
+        <w:t>sigpopulation</w:t>
       </w:r>
       <w:proofErr w:type="spellEnd"/>
       <w:r>
@@ -968,6 +963,11 @@
       <w:r>
         <w:t>.”  Figures 1&amp;2 from this script are what were used in figure 4C.</w:t>
       </w:r>
+      <w:r>
+        <w:t xml:space="preserve">  This requires the saved workspace output from “SaveDataStructure.m.”</w:t>
+      </w:r>
+      <w:bookmarkStart w:id="0" w:name="_GoBack"/>
+      <w:bookmarkEnd w:id="0"/>
     </w:p>
     <w:p/>
     <w:p>

</xml_diff>